<commit_message>
week 16 hw and readme
</commit_message>
<xml_diff>
--- a/course_material/week_16/svm_over_under_sampling_hw.docx
+++ b/course_material/week_16/svm_over_under_sampling_hw.docx
@@ -11,7 +11,15 @@
         </w:numPr>
       </w:pPr>
       <w:r>
-        <w:t>Perform combined over and undersampling on the diabetes dataset (use SMOTEE</w:t>
+        <w:t xml:space="preserve">Perform combined over and </w:t>
+      </w:r>
+      <w:proofErr w:type="spellStart"/>
+      <w:r>
+        <w:t>undersampling</w:t>
+      </w:r>
+      <w:proofErr w:type="spellEnd"/>
+      <w:r>
+        <w:t xml:space="preserve"> on the diabetes dataset (use SMOTEE</w:t>
       </w:r>
       <w:r>
         <w:t>N</w:t>
@@ -42,6 +50,295 @@
       </w:pPr>
       <w:r>
         <w:t>What is outlier detection? Why is it useful? What methods can you use for outlier detection?</w:t>
+      </w:r>
+    </w:p>
+    <w:p>
+      <w:pPr>
+        <w:pStyle w:val="ListParagraph"/>
+        <w:numPr>
+          <w:ilvl w:val="0"/>
+          <w:numId w:val="2"/>
+        </w:numPr>
+      </w:pPr>
+      <w:r>
+        <w:t xml:space="preserve">Perform a linear SVM to predict credit approval using this dataset: </w:t>
+      </w:r>
+      <w:hyperlink r:id="rId5" w:history="1">
+        <w:r>
+          <w:rPr>
+            <w:rStyle w:val="Hyperlink"/>
+          </w:rPr>
+          <w:t>https://archive.ics.uci.edu/ml/datasets/Statlog+%28Australian+Credit+Approval%29</w:t>
+        </w:r>
+      </w:hyperlink>
+      <w:r>
+        <w:t xml:space="preserve"> . Make sure you look at the accompanying document that describes the data in the </w:t>
+      </w:r>
+      <w:proofErr w:type="spellStart"/>
+      <w:r>
+        <w:t>dat</w:t>
+      </w:r>
+      <w:proofErr w:type="spellEnd"/>
+      <w:r>
+        <w:t xml:space="preserve"> file. You will need to either convert this data to another file type or </w:t>
+      </w:r>
+      <w:r>
+        <w:t xml:space="preserve">import the </w:t>
+      </w:r>
+      <w:proofErr w:type="spellStart"/>
+      <w:r>
+        <w:t>dat</w:t>
+      </w:r>
+      <w:proofErr w:type="spellEnd"/>
+      <w:r>
+        <w:t xml:space="preserve"> file to python. </w:t>
+      </w:r>
+    </w:p>
+    <w:p>
+      <w:pPr>
+        <w:pStyle w:val="ListParagraph"/>
+      </w:pPr>
+      <w:r>
+        <w:t>You can use this code</w:t>
+      </w:r>
+      <w:r>
+        <w:t>, but otherwise you follow standard practices we have already used many times</w:t>
+      </w:r>
+      <w:r>
+        <w:t xml:space="preserve">: </w:t>
+      </w:r>
+    </w:p>
+    <w:p>
+      <w:pPr>
+        <w:shd w:val="clear" w:color="auto" w:fill="F7F7F7"/>
+        <w:tabs>
+          <w:tab w:val="left" w:pos="916"/>
+          <w:tab w:val="left" w:pos="1832"/>
+          <w:tab w:val="left" w:pos="2748"/>
+          <w:tab w:val="left" w:pos="3664"/>
+          <w:tab w:val="left" w:pos="4580"/>
+          <w:tab w:val="left" w:pos="5496"/>
+          <w:tab w:val="left" w:pos="6412"/>
+          <w:tab w:val="left" w:pos="7328"/>
+          <w:tab w:val="left" w:pos="8244"/>
+          <w:tab w:val="left" w:pos="9160"/>
+          <w:tab w:val="left" w:pos="10076"/>
+          <w:tab w:val="left" w:pos="10992"/>
+          <w:tab w:val="left" w:pos="11908"/>
+          <w:tab w:val="left" w:pos="12824"/>
+          <w:tab w:val="left" w:pos="13740"/>
+          <w:tab w:val="left" w:pos="14656"/>
+        </w:tabs>
+        <w:wordWrap w:val="0"/>
+        <w:spacing w:after="0" w:line="240" w:lineRule="auto"/>
+        <w:rPr>
+          <w:rFonts w:ascii="Courier New" w:eastAsia="Times New Roman" w:hAnsi="Courier New" w:cs="Courier New"/>
+          <w:color w:val="333333"/>
+          <w:sz w:val="21"/>
+          <w:szCs w:val="21"/>
+        </w:rPr>
+      </w:pPr>
+      <w:r>
+        <w:rPr>
+          <w:rFonts w:ascii="Courier New" w:eastAsia="Times New Roman" w:hAnsi="Courier New" w:cs="Courier New"/>
+          <w:b/>
+          <w:bCs/>
+          <w:color w:val="008000"/>
+          <w:sz w:val="21"/>
+          <w:szCs w:val="21"/>
+        </w:rPr>
+        <w:t>from</w:t>
+      </w:r>
+      <w:r>
+        <w:rPr>
+          <w:rFonts w:ascii="Courier New" w:eastAsia="Times New Roman" w:hAnsi="Courier New" w:cs="Courier New"/>
+          <w:color w:val="333333"/>
+          <w:sz w:val="21"/>
+          <w:szCs w:val="21"/>
+        </w:rPr>
+        <w:t xml:space="preserve"> </w:t>
+      </w:r>
+      <w:proofErr w:type="spellStart"/>
+      <w:r>
+        <w:rPr>
+          <w:rFonts w:ascii="Courier New" w:eastAsia="Times New Roman" w:hAnsi="Courier New" w:cs="Courier New"/>
+          <w:b/>
+          <w:bCs/>
+          <w:color w:val="0000FF"/>
+          <w:sz w:val="21"/>
+          <w:szCs w:val="21"/>
+        </w:rPr>
+        <w:t>sklearn.svm</w:t>
+      </w:r>
+      <w:proofErr w:type="spellEnd"/>
+      <w:r>
+        <w:rPr>
+          <w:rFonts w:ascii="Courier New" w:eastAsia="Times New Roman" w:hAnsi="Courier New" w:cs="Courier New"/>
+          <w:color w:val="333333"/>
+          <w:sz w:val="21"/>
+          <w:szCs w:val="21"/>
+        </w:rPr>
+        <w:t xml:space="preserve"> </w:t>
+      </w:r>
+      <w:r>
+        <w:rPr>
+          <w:rFonts w:ascii="Courier New" w:eastAsia="Times New Roman" w:hAnsi="Courier New" w:cs="Courier New"/>
+          <w:b/>
+          <w:bCs/>
+          <w:color w:val="008000"/>
+          <w:sz w:val="21"/>
+          <w:szCs w:val="21"/>
+        </w:rPr>
+        <w:t>import</w:t>
+      </w:r>
+      <w:r>
+        <w:rPr>
+          <w:rFonts w:ascii="Courier New" w:eastAsia="Times New Roman" w:hAnsi="Courier New" w:cs="Courier New"/>
+          <w:color w:val="333333"/>
+          <w:sz w:val="21"/>
+          <w:szCs w:val="21"/>
+        </w:rPr>
+        <w:t xml:space="preserve"> SVC</w:t>
+      </w:r>
+    </w:p>
+    <w:p>
+      <w:pPr>
+        <w:shd w:val="clear" w:color="auto" w:fill="F7F7F7"/>
+        <w:tabs>
+          <w:tab w:val="left" w:pos="916"/>
+          <w:tab w:val="left" w:pos="1832"/>
+          <w:tab w:val="left" w:pos="2748"/>
+          <w:tab w:val="left" w:pos="3664"/>
+          <w:tab w:val="left" w:pos="4580"/>
+          <w:tab w:val="left" w:pos="5496"/>
+          <w:tab w:val="left" w:pos="6412"/>
+          <w:tab w:val="left" w:pos="7328"/>
+          <w:tab w:val="left" w:pos="8244"/>
+          <w:tab w:val="left" w:pos="9160"/>
+          <w:tab w:val="left" w:pos="10076"/>
+          <w:tab w:val="left" w:pos="10992"/>
+          <w:tab w:val="left" w:pos="11908"/>
+          <w:tab w:val="left" w:pos="12824"/>
+          <w:tab w:val="left" w:pos="13740"/>
+          <w:tab w:val="left" w:pos="14656"/>
+        </w:tabs>
+        <w:wordWrap w:val="0"/>
+        <w:spacing w:after="0" w:line="240" w:lineRule="auto"/>
+        <w:rPr>
+          <w:rFonts w:ascii="Courier New" w:eastAsia="Times New Roman" w:hAnsi="Courier New" w:cs="Courier New"/>
+          <w:color w:val="333333"/>
+          <w:sz w:val="21"/>
+          <w:szCs w:val="21"/>
+        </w:rPr>
+      </w:pPr>
+      <w:r>
+        <w:rPr>
+          <w:rFonts w:ascii="Courier New" w:eastAsia="Times New Roman" w:hAnsi="Courier New" w:cs="Courier New"/>
+          <w:color w:val="333333"/>
+          <w:sz w:val="21"/>
+          <w:szCs w:val="21"/>
+        </w:rPr>
+        <w:t xml:space="preserve">classifier </w:t>
+      </w:r>
+      <w:r>
+        <w:rPr>
+          <w:rFonts w:ascii="Courier New" w:eastAsia="Times New Roman" w:hAnsi="Courier New" w:cs="Courier New"/>
+          <w:color w:val="666666"/>
+          <w:sz w:val="21"/>
+          <w:szCs w:val="21"/>
+        </w:rPr>
+        <w:t>=</w:t>
+      </w:r>
+      <w:r>
+        <w:rPr>
+          <w:rFonts w:ascii="Courier New" w:eastAsia="Times New Roman" w:hAnsi="Courier New" w:cs="Courier New"/>
+          <w:color w:val="333333"/>
+          <w:sz w:val="21"/>
+          <w:szCs w:val="21"/>
+        </w:rPr>
+        <w:t xml:space="preserve"> </w:t>
+      </w:r>
+      <w:proofErr w:type="gramStart"/>
+      <w:r>
+        <w:rPr>
+          <w:rFonts w:ascii="Courier New" w:eastAsia="Times New Roman" w:hAnsi="Courier New" w:cs="Courier New"/>
+          <w:color w:val="333333"/>
+          <w:sz w:val="21"/>
+          <w:szCs w:val="21"/>
+        </w:rPr>
+        <w:t>SVC(</w:t>
+      </w:r>
+      <w:proofErr w:type="gramEnd"/>
+      <w:r>
+        <w:rPr>
+          <w:rFonts w:ascii="Courier New" w:eastAsia="Times New Roman" w:hAnsi="Courier New" w:cs="Courier New"/>
+          <w:color w:val="333333"/>
+          <w:sz w:val="21"/>
+          <w:szCs w:val="21"/>
+        </w:rPr>
+        <w:t>kernel</w:t>
+      </w:r>
+      <w:r>
+        <w:rPr>
+          <w:rFonts w:ascii="Courier New" w:eastAsia="Times New Roman" w:hAnsi="Courier New" w:cs="Courier New"/>
+          <w:color w:val="666666"/>
+          <w:sz w:val="21"/>
+          <w:szCs w:val="21"/>
+        </w:rPr>
+        <w:t>=</w:t>
+      </w:r>
+      <w:r>
+        <w:rPr>
+          <w:rFonts w:ascii="Courier New" w:eastAsia="Times New Roman" w:hAnsi="Courier New" w:cs="Courier New"/>
+          <w:color w:val="BA2121"/>
+          <w:sz w:val="21"/>
+          <w:szCs w:val="21"/>
+        </w:rPr>
+        <w:t>'linear'</w:t>
+      </w:r>
+      <w:r>
+        <w:rPr>
+          <w:rFonts w:ascii="Courier New" w:eastAsia="Times New Roman" w:hAnsi="Courier New" w:cs="Courier New"/>
+          <w:color w:val="333333"/>
+          <w:sz w:val="21"/>
+          <w:szCs w:val="21"/>
+        </w:rPr>
+        <w:t>)</w:t>
+      </w:r>
+    </w:p>
+    <w:p>
+      <w:pPr>
+        <w:pStyle w:val="ListParagraph"/>
+      </w:pPr>
+    </w:p>
+    <w:p>
+      <w:pPr>
+        <w:pStyle w:val="ListParagraph"/>
+        <w:numPr>
+          <w:ilvl w:val="0"/>
+          <w:numId w:val="2"/>
+        </w:numPr>
+      </w:pPr>
+      <w:r>
+        <w:t>How did th</w:t>
+      </w:r>
+      <w:r>
+        <w:t>e SVM</w:t>
+      </w:r>
+      <w:r>
+        <w:t xml:space="preserve"> model perform? Use a classification report. </w:t>
+      </w:r>
+    </w:p>
+    <w:p>
+      <w:pPr>
+        <w:pStyle w:val="ListParagraph"/>
+        <w:numPr>
+          <w:ilvl w:val="0"/>
+          <w:numId w:val="2"/>
+        </w:numPr>
+      </w:pPr>
+      <w:r>
+        <w:t xml:space="preserve">What kinds of jobs in data are you most interested in? Do some research on what is out there. Write about your thoughts in under 400 words. </w:t>
       </w:r>
     </w:p>
     <w:sectPr>
@@ -680,6 +977,107 @@
       <w:contextualSpacing/>
     </w:pPr>
   </w:style>
+  <w:style w:type="paragraph" w:styleId="HTMLPreformatted">
+    <w:name w:val="HTML Preformatted"/>
+    <w:basedOn w:val="Normal"/>
+    <w:link w:val="HTMLPreformattedChar"/>
+    <w:uiPriority w:val="99"/>
+    <w:semiHidden/>
+    <w:unhideWhenUsed/>
+    <w:rsid w:val="00D46808"/>
+    <w:pPr>
+      <w:tabs>
+        <w:tab w:val="left" w:pos="916"/>
+        <w:tab w:val="left" w:pos="1832"/>
+        <w:tab w:val="left" w:pos="2748"/>
+        <w:tab w:val="left" w:pos="3664"/>
+        <w:tab w:val="left" w:pos="4580"/>
+        <w:tab w:val="left" w:pos="5496"/>
+        <w:tab w:val="left" w:pos="6412"/>
+        <w:tab w:val="left" w:pos="7328"/>
+        <w:tab w:val="left" w:pos="8244"/>
+        <w:tab w:val="left" w:pos="9160"/>
+        <w:tab w:val="left" w:pos="10076"/>
+        <w:tab w:val="left" w:pos="10992"/>
+        <w:tab w:val="left" w:pos="11908"/>
+        <w:tab w:val="left" w:pos="12824"/>
+        <w:tab w:val="left" w:pos="13740"/>
+        <w:tab w:val="left" w:pos="14656"/>
+      </w:tabs>
+      <w:spacing w:after="0" w:line="240" w:lineRule="auto"/>
+    </w:pPr>
+    <w:rPr>
+      <w:rFonts w:ascii="Courier New" w:eastAsia="Times New Roman" w:hAnsi="Courier New" w:cs="Courier New"/>
+      <w:sz w:val="20"/>
+      <w:szCs w:val="20"/>
+    </w:rPr>
+  </w:style>
+  <w:style w:type="character" w:customStyle="1" w:styleId="HTMLPreformattedChar">
+    <w:name w:val="HTML Preformatted Char"/>
+    <w:basedOn w:val="DefaultParagraphFont"/>
+    <w:link w:val="HTMLPreformatted"/>
+    <w:uiPriority w:val="99"/>
+    <w:semiHidden/>
+    <w:rsid w:val="00D46808"/>
+    <w:rPr>
+      <w:rFonts w:ascii="Courier New" w:eastAsia="Times New Roman" w:hAnsi="Courier New" w:cs="Courier New"/>
+      <w:sz w:val="20"/>
+      <w:szCs w:val="20"/>
+    </w:rPr>
+  </w:style>
+  <w:style w:type="character" w:customStyle="1" w:styleId="kn">
+    <w:name w:val="kn"/>
+    <w:basedOn w:val="DefaultParagraphFont"/>
+    <w:rsid w:val="00D46808"/>
+  </w:style>
+  <w:style w:type="character" w:customStyle="1" w:styleId="nn">
+    <w:name w:val="nn"/>
+    <w:basedOn w:val="DefaultParagraphFont"/>
+    <w:rsid w:val="00D46808"/>
+  </w:style>
+  <w:style w:type="character" w:customStyle="1" w:styleId="n">
+    <w:name w:val="n"/>
+    <w:basedOn w:val="DefaultParagraphFont"/>
+    <w:rsid w:val="00D46808"/>
+  </w:style>
+  <w:style w:type="character" w:customStyle="1" w:styleId="o">
+    <w:name w:val="o"/>
+    <w:basedOn w:val="DefaultParagraphFont"/>
+    <w:rsid w:val="00D46808"/>
+  </w:style>
+  <w:style w:type="character" w:customStyle="1" w:styleId="p">
+    <w:name w:val="p"/>
+    <w:basedOn w:val="DefaultParagraphFont"/>
+    <w:rsid w:val="00D46808"/>
+  </w:style>
+  <w:style w:type="character" w:customStyle="1" w:styleId="s1">
+    <w:name w:val="s1"/>
+    <w:basedOn w:val="DefaultParagraphFont"/>
+    <w:rsid w:val="00D46808"/>
+  </w:style>
+  <w:style w:type="character" w:styleId="Hyperlink">
+    <w:name w:val="Hyperlink"/>
+    <w:basedOn w:val="DefaultParagraphFont"/>
+    <w:uiPriority w:val="99"/>
+    <w:unhideWhenUsed/>
+    <w:rsid w:val="00D46808"/>
+    <w:rPr>
+      <w:color w:val="0563C1" w:themeColor="hyperlink"/>
+      <w:u w:val="single"/>
+    </w:rPr>
+  </w:style>
+  <w:style w:type="character" w:styleId="UnresolvedMention">
+    <w:name w:val="Unresolved Mention"/>
+    <w:basedOn w:val="DefaultParagraphFont"/>
+    <w:uiPriority w:val="99"/>
+    <w:semiHidden/>
+    <w:unhideWhenUsed/>
+    <w:rsid w:val="00D46808"/>
+    <w:rPr>
+      <w:color w:val="605E5C"/>
+      <w:shd w:val="clear" w:color="auto" w:fill="E1DFDD"/>
+    </w:rPr>
+  </w:style>
 </w:styles>
 </file>
 

</xml_diff>

<commit_message>
week 16 group exercise and optional readings
</commit_message>
<xml_diff>
--- a/course_material/week_16/svm_over_under_sampling_hw.docx
+++ b/course_material/week_16/svm_over_under_sampling_hw.docx
@@ -61,7 +61,13 @@
         </w:numPr>
       </w:pPr>
       <w:r>
-        <w:t xml:space="preserve">Perform a linear SVM to predict credit approval using this dataset: </w:t>
+        <w:t>Perform a linear SVM to predict credit approval</w:t>
+      </w:r>
+      <w:r>
+        <w:t xml:space="preserve"> (last column)</w:t>
+      </w:r>
+      <w:r>
+        <w:t xml:space="preserve"> using this dataset: </w:t>
       </w:r>
       <w:hyperlink r:id="rId5" w:history="1">
         <w:r>

</xml_diff>

<commit_message>
week 16 hw changes
</commit_message>
<xml_diff>
--- a/course_material/week_16/svm_over_under_sampling_hw.docx
+++ b/course_material/week_16/svm_over_under_sampling_hw.docx
@@ -29,7 +29,13 @@
         </w:numPr>
       </w:pPr>
       <w:r>
-        <w:t xml:space="preserve">Perform logistic regression with the new data from step 1. </w:t>
+        <w:t xml:space="preserve">Perform logistic regression with the new data from </w:t>
+      </w:r>
+      <w:r>
+        <w:t>question</w:t>
+      </w:r>
+      <w:r>
+        <w:t xml:space="preserve"> 1. </w:t>
       </w:r>
     </w:p>
     <w:p>
@@ -82,10 +88,16 @@
         </w:numPr>
       </w:pPr>
       <w:r>
-        <w:t>Explain what the ROC Curve shows and what the resulting AUC means</w:t>
+        <w:t>BRIEFLY e</w:t>
+      </w:r>
+      <w:r>
+        <w:t>xplain what the ROC Curve shows and what the resulting AUC means</w:t>
       </w:r>
       <w:r>
         <w:t>.</w:t>
+      </w:r>
+      <w:r>
+        <w:t xml:space="preserve"> </w:t>
       </w:r>
     </w:p>
     <w:p>
@@ -331,7 +343,7 @@
       <w:pPr>
         <w:pStyle w:val="ListParagraph"/>
         <w:numPr>
-          <w:ilvl w:val="0"/>
+          <w:ilvl w:val="1"/>
           <w:numId w:val="2"/>
         </w:numPr>
       </w:pPr>

</xml_diff>